<commit_message>
Adding questions for design task 2
</commit_message>
<xml_diff>
--- a/Planning/AINT 253 Planning Document.docx
+++ b/Planning/AINT 253 Planning Document.docx
@@ -426,10 +426,24 @@
           <w:sz w:val="24"/>
           <w:lang w:val="en-GB"/>
         </w:rPr>
-        <w:t xml:space="preserve"> To the right is the prototype which has the wooden texture I will use applied to be able to link it to the old ship feel. Still to add to it is metal hinges and iron fittings as this will allow functionality to be achieved.</w:t>
+        <w:t xml:space="preserve"> To the right is the prototype which has the wooden texture I will use applied to be able to link it to the old ship feel. Still to add to it is metal hinges and iron fittings as this will allow functionality to be achieved</w:t>
+      </w:r>
+      <w:r>
+        <w:rPr>
+          <w:sz w:val="24"/>
+          <w:lang w:val="en-GB"/>
+        </w:rPr>
+        <w:t xml:space="preserve">. </w:t>
       </w:r>
       <w:bookmarkStart w:id="0" w:name="_GoBack"/>
       <w:bookmarkEnd w:id="0"/>
+      <w:r>
+        <w:rPr>
+          <w:sz w:val="24"/>
+          <w:lang w:val="en-GB"/>
+        </w:rPr>
+        <w:t>On the 12/10 was able to get the door animated so that it would turn on the correct axis; this was then inserted into unity.</w:t>
+      </w:r>
     </w:p>
     <w:sectPr>
       <w:pgSz w:w="12240" w:h="15840"/>

</xml_diff>